<commit_message>
Updated persona's taalfout eruit
Mark 14:16 26-8
</commit_message>
<xml_diff>
--- a/1.Vooronderzoek, requirements vaststellen/Persona's & User Stories.docx
+++ b/1.Vooronderzoek, requirements vaststellen/Persona's & User Stories.docx
@@ -259,16 +259,18 @@
               <w:jc w:val="center"/>
             </w:pPr>
             <w:r>
-              <w:t>19</w:t>
-            </w:r>
-            <w:r>
-              <w:t xml:space="preserve"> jaar oud, </w:t>
-            </w:r>
-            <w:r>
-              <w:t>gepassioneerd muzikant. Vroeger heeft ze  viool gespeeld, maar</w:t>
-            </w:r>
-            <w:r>
-              <w:t xml:space="preserve"> wil liever elektronische muziek maken. Heeft opname-apperatuur, een computer en Ableton Live.</w:t>
+              <w:t>19 jaar oud, gepassioneerd muzikant. Vroeger heeft ze  viool gespeeld, maar</w:t>
+            </w:r>
+            <w:r>
+              <w:t xml:space="preserve"> wil liever elektronische muziek maken. Heeft opname-app</w:t>
+            </w:r>
+            <w:r>
+              <w:t>a</w:t>
+            </w:r>
+            <w:bookmarkStart w:id="0" w:name="_GoBack"/>
+            <w:bookmarkEnd w:id="0"/>
+            <w:r>
+              <w:t>ratuur, een computer en Ableton Live.</w:t>
             </w:r>
           </w:p>
         </w:tc>
@@ -345,10 +347,7 @@
         <w:t>Als producer wil ik o</w:t>
       </w:r>
       <w:r>
-        <w:t xml:space="preserve">p gang geholpen worden met </w:t>
-      </w:r>
-      <w:r>
-        <w:t>carri</w:t>
+        <w:t>p gang geholpen worden met carri</w:t>
       </w:r>
       <w:r>
         <w:rPr>
@@ -357,13 +356,8 @@
         <w:t>è</w:t>
       </w:r>
       <w:r>
-        <w:t>re</w:t>
-      </w:r>
-      <w:r>
-        <w:t xml:space="preserve"> maken zodat ik me kan focussen op mijn muziek.</w:t>
-      </w:r>
-      <w:bookmarkStart w:id="0" w:name="_GoBack"/>
-      <w:bookmarkEnd w:id="0"/>
+        <w:t>re maken zodat ik me kan focussen op mijn muziek.</w:t>
+      </w:r>
     </w:p>
     <w:sectPr>
       <w:pgSz w:w="11906" w:h="16838"/>
@@ -498,6 +492,7 @@
     <w:lsdException w:name="HTML Sample" w:semiHidden="1" w:unhideWhenUsed="1"/>
     <w:lsdException w:name="HTML Typewriter" w:semiHidden="1" w:unhideWhenUsed="1"/>
     <w:lsdException w:name="HTML Variable" w:semiHidden="1" w:unhideWhenUsed="1"/>
+    <w:lsdException w:name="Normal Table" w:semiHidden="1" w:unhideWhenUsed="1"/>
     <w:lsdException w:name="annotation subject" w:semiHidden="1" w:unhideWhenUsed="1"/>
     <w:lsdException w:name="No List" w:semiHidden="1" w:unhideWhenUsed="1"/>
     <w:lsdException w:name="Outline List 1" w:semiHidden="1" w:unhideWhenUsed="1"/>
@@ -544,8 +539,10 @@
     <w:lsdException w:name="Table Subtle 2" w:semiHidden="1" w:unhideWhenUsed="1"/>
     <w:lsdException w:name="Table Web 1" w:semiHidden="1" w:unhideWhenUsed="1"/>
     <w:lsdException w:name="Table Web 2" w:semiHidden="1" w:unhideWhenUsed="1"/>
+    <w:lsdException w:name="Table Web 3" w:semiHidden="1" w:unhideWhenUsed="1"/>
     <w:lsdException w:name="Balloon Text" w:semiHidden="1" w:unhideWhenUsed="1"/>
     <w:lsdException w:name="Table Grid" w:uiPriority="39"/>
+    <w:lsdException w:name="Table Theme" w:semiHidden="1" w:unhideWhenUsed="1"/>
     <w:lsdException w:name="Placeholder Text" w:semiHidden="1"/>
     <w:lsdException w:name="No Spacing" w:uiPriority="1" w:qFormat="1"/>
     <w:lsdException w:name="Light Shading" w:uiPriority="60"/>

</xml_diff>